<commit_message>
added AR Project Grading document
</commit_message>
<xml_diff>
--- a/Assignments/Week04/AR_Project_Concept.docx
+++ b/Assignments/Week04/AR_Project_Concept.docx
@@ -74,6 +74,9 @@
       <w:r>
         <w:t>Specify which technology you are targeting</w:t>
       </w:r>
+      <w:r>
+        <w:t xml:space="preserve"> (Vuforia or AR Foundation)</w:t>
+      </w:r>
     </w:p>
     <w:p>
       <w:pPr>
@@ -127,13 +130,14 @@
           <w:numId w:val="1"/>
         </w:numPr>
       </w:pPr>
-      <w:proofErr w:type="spellStart"/>
-      <w:r>
-        <w:t>Inlcude</w:t>
-      </w:r>
-      <w:proofErr w:type="spellEnd"/>
-      <w:r>
-        <w:t xml:space="preserve"> the author/creator</w:t>
+      <w:r>
+        <w:t>In</w:t>
+      </w:r>
+      <w:r>
+        <w:t>cl</w:t>
+      </w:r>
+      <w:r>
+        <w:t>ude the author/creator</w:t>
       </w:r>
     </w:p>
     <w:p>

</xml_diff>